<commit_message>
1. Added Master Entity 2. Fixed index.html
</commit_message>
<xml_diff>
--- a/MySQL Queries.docx
+++ b/MySQL Queries.docx
@@ -40,6 +40,7 @@
         </w:rPr>
         <w:t xml:space="preserve"> the table </w:t>
       </w:r>
+      <w:proofErr w:type="spellStart"/>
       <w:r>
         <w:rPr>
           <w:b/>
@@ -48,6 +49,7 @@
         </w:rPr>
         <w:t>accessory_received_quantity</w:t>
       </w:r>
+      <w:proofErr w:type="spellEnd"/>
       <w:r>
         <w:rPr>
           <w:sz w:val="28"/>
@@ -60,16 +62,39 @@
       <w:pPr>
         <w:ind w:firstLine="720"/>
       </w:pPr>
-      <w:r>
-        <w:t>delete from accessory_received_quantity</w:t>
-      </w:r>
+      <w:proofErr w:type="gramStart"/>
+      <w:r>
+        <w:t>delete</w:t>
+      </w:r>
+      <w:proofErr w:type="gramEnd"/>
+      <w:r>
+        <w:t xml:space="preserve"> from </w:t>
+      </w:r>
+      <w:proofErr w:type="spellStart"/>
+      <w:r>
+        <w:t>accessory_received_quantity</w:t>
+      </w:r>
+      <w:proofErr w:type="spellEnd"/>
     </w:p>
     <w:p>
       <w:pPr>
         <w:ind w:firstLine="720"/>
       </w:pPr>
-      <w:r>
-        <w:t>where received_quantity_id &lt; 1000</w:t>
+      <w:proofErr w:type="gramStart"/>
+      <w:r>
+        <w:t>where</w:t>
+      </w:r>
+      <w:proofErr w:type="gramEnd"/>
+      <w:r>
+        <w:t xml:space="preserve"> </w:t>
+      </w:r>
+      <w:proofErr w:type="spellStart"/>
+      <w:r>
+        <w:t>received_quantity_id</w:t>
+      </w:r>
+      <w:proofErr w:type="spellEnd"/>
+      <w:r>
+        <w:t xml:space="preserve"> &lt; 1000</w:t>
       </w:r>
     </w:p>
     <w:p>
@@ -87,46 +112,171 @@
         </w:rPr>
         <w:t xml:space="preserve">Resetting all fields in the table: </w:t>
       </w:r>
+      <w:proofErr w:type="spellStart"/>
       <w:r>
         <w:rPr>
           <w:b/>
           <w:sz w:val="28"/>
           <w:szCs w:val="28"/>
         </w:rPr>
-        <w:t>accessory_inventory:</w:t>
+        <w:t>accessory_inventory</w:t>
+      </w:r>
+      <w:proofErr w:type="spellEnd"/>
+      <w:r>
+        <w:rPr>
+          <w:b/>
+          <w:sz w:val="28"/>
+          <w:szCs w:val="28"/>
+        </w:rPr>
+        <w:t>:</w:t>
       </w:r>
     </w:p>
     <w:p>
       <w:r>
         <w:tab/>
       </w:r>
-      <w:r>
-        <w:t>update accessory_inventory</w:t>
-      </w:r>
+      <w:proofErr w:type="gramStart"/>
+      <w:r>
+        <w:t>update</w:t>
+      </w:r>
+      <w:proofErr w:type="gramEnd"/>
+      <w:r>
+        <w:t xml:space="preserve"> </w:t>
+      </w:r>
+      <w:proofErr w:type="spellStart"/>
+      <w:r>
+        <w:t>accessory_inventory</w:t>
+      </w:r>
+      <w:proofErr w:type="spellEnd"/>
     </w:p>
     <w:p>
       <w:pPr>
         <w:ind w:left="720"/>
       </w:pPr>
-      <w:r>
-        <w:t>set current_inventory = 0, sales_quantity = 0, sales_amount = 0, purchased_amount = 0, total_current_inventory = 0, total_sales_quantity = 0, total_sales_amount = 0, total_purchased_amount = 0, current_inventory_amount = 0,</w:t>
-      </w:r>
-      <w:r>
-        <w:t xml:space="preserve"> total_purchased_quantity = 0, </w:t>
-      </w:r>
-      <w:r>
-        <w:t>purchased_qua</w:t>
-      </w:r>
-      <w:r>
-        <w:t>ntity = 0, received_date = null</w:t>
+      <w:proofErr w:type="gramStart"/>
+      <w:r>
+        <w:t>set</w:t>
+      </w:r>
+      <w:proofErr w:type="gramEnd"/>
+      <w:r>
+        <w:t xml:space="preserve"> </w:t>
+      </w:r>
+      <w:proofErr w:type="spellStart"/>
+      <w:r>
+        <w:t>current_inventory</w:t>
+      </w:r>
+      <w:proofErr w:type="spellEnd"/>
+      <w:r>
+        <w:t xml:space="preserve"> = 0, </w:t>
+      </w:r>
+      <w:proofErr w:type="spellStart"/>
+      <w:r>
+        <w:t>sales_quantity</w:t>
+      </w:r>
+      <w:proofErr w:type="spellEnd"/>
+      <w:r>
+        <w:t xml:space="preserve"> = 0, </w:t>
+      </w:r>
+      <w:proofErr w:type="spellStart"/>
+      <w:r>
+        <w:t>sales_amount</w:t>
+      </w:r>
+      <w:proofErr w:type="spellEnd"/>
+      <w:r>
+        <w:t xml:space="preserve"> = 0, </w:t>
+      </w:r>
+      <w:proofErr w:type="spellStart"/>
+      <w:r>
+        <w:t>purchased_amount</w:t>
+      </w:r>
+      <w:proofErr w:type="spellEnd"/>
+      <w:r>
+        <w:t xml:space="preserve"> = 0, </w:t>
+      </w:r>
+      <w:proofErr w:type="spellStart"/>
+      <w:r>
+        <w:t>total_current_inventory</w:t>
+      </w:r>
+      <w:proofErr w:type="spellEnd"/>
+      <w:r>
+        <w:t xml:space="preserve"> = 0, </w:t>
+      </w:r>
+      <w:proofErr w:type="spellStart"/>
+      <w:r>
+        <w:t>total_sales_quantity</w:t>
+      </w:r>
+      <w:proofErr w:type="spellEnd"/>
+      <w:r>
+        <w:t xml:space="preserve"> = 0, </w:t>
+      </w:r>
+      <w:proofErr w:type="spellStart"/>
+      <w:r>
+        <w:t>total_sales_amount</w:t>
+      </w:r>
+      <w:proofErr w:type="spellEnd"/>
+      <w:r>
+        <w:t xml:space="preserve"> = 0, </w:t>
+      </w:r>
+      <w:proofErr w:type="spellStart"/>
+      <w:r>
+        <w:t>total_purchased_amount</w:t>
+      </w:r>
+      <w:proofErr w:type="spellEnd"/>
+      <w:r>
+        <w:t xml:space="preserve"> = 0, </w:t>
+      </w:r>
+      <w:proofErr w:type="spellStart"/>
+      <w:r>
+        <w:t>current_inventory_amount</w:t>
+      </w:r>
+      <w:proofErr w:type="spellEnd"/>
+      <w:r>
+        <w:t xml:space="preserve"> = 0, </w:t>
+      </w:r>
+      <w:proofErr w:type="spellStart"/>
+      <w:r>
+        <w:t>total_purchased_quantity</w:t>
+      </w:r>
+      <w:proofErr w:type="spellEnd"/>
+      <w:r>
+        <w:t xml:space="preserve"> = 0, </w:t>
+      </w:r>
+      <w:proofErr w:type="spellStart"/>
+      <w:r>
+        <w:t>purchased_quantity</w:t>
+      </w:r>
+      <w:proofErr w:type="spellEnd"/>
+      <w:r>
+        <w:t xml:space="preserve"> = 0, </w:t>
+      </w:r>
+      <w:proofErr w:type="spellStart"/>
+      <w:r>
+        <w:t>received_date</w:t>
+      </w:r>
+      <w:proofErr w:type="spellEnd"/>
+      <w:r>
+        <w:t xml:space="preserve"> = null</w:t>
       </w:r>
     </w:p>
     <w:p>
       <w:pPr>
         <w:ind w:left="720"/>
       </w:pPr>
-      <w:r>
-        <w:t>where accessory_inventory_id &lt; 1000</w:t>
+      <w:proofErr w:type="gramStart"/>
+      <w:r>
+        <w:t>where</w:t>
+      </w:r>
+      <w:proofErr w:type="gramEnd"/>
+      <w:r>
+        <w:t xml:space="preserve"> </w:t>
+      </w:r>
+      <w:proofErr w:type="spellStart"/>
+      <w:r>
+        <w:t>accessory_inventory_id</w:t>
+      </w:r>
+      <w:proofErr w:type="spellEnd"/>
+      <w:r>
+        <w:t xml:space="preserve"> &lt; 1000</w:t>
       </w:r>
     </w:p>
     <w:p>
@@ -148,6 +298,7 @@
         </w:rPr>
         <w:t xml:space="preserve">Deleting all fields in the table </w:t>
       </w:r>
+      <w:proofErr w:type="spellStart"/>
       <w:r>
         <w:rPr>
           <w:b/>
@@ -156,8 +307,6 @@
         </w:rPr>
         <w:t>phones</w:t>
       </w:r>
-      <w:bookmarkStart w:id="0" w:name="_GoBack"/>
-      <w:bookmarkEnd w:id="0"/>
       <w:r>
         <w:rPr>
           <w:b/>
@@ -166,6 +315,7 @@
         </w:rPr>
         <w:t>_received_quantity</w:t>
       </w:r>
+      <w:proofErr w:type="spellEnd"/>
       <w:r>
         <w:rPr>
           <w:sz w:val="28"/>
@@ -178,22 +328,39 @@
       <w:pPr>
         <w:ind w:firstLine="720"/>
       </w:pPr>
-      <w:r>
-        <w:t xml:space="preserve">delete from </w:t>
-      </w:r>
-      <w:r>
-        <w:t>phones</w:t>
-      </w:r>
-      <w:r>
-        <w:t>_received_quantity</w:t>
-      </w:r>
+      <w:proofErr w:type="gramStart"/>
+      <w:r>
+        <w:t>delete</w:t>
+      </w:r>
+      <w:proofErr w:type="gramEnd"/>
+      <w:r>
+        <w:t xml:space="preserve"> from </w:t>
+      </w:r>
+      <w:proofErr w:type="spellStart"/>
+      <w:r>
+        <w:t>phones_received_quantity</w:t>
+      </w:r>
+      <w:proofErr w:type="spellEnd"/>
     </w:p>
     <w:p>
       <w:pPr>
         <w:ind w:firstLine="720"/>
       </w:pPr>
-      <w:r>
-        <w:t>where received_quantity_id &lt; 1000</w:t>
+      <w:proofErr w:type="gramStart"/>
+      <w:r>
+        <w:t>where</w:t>
+      </w:r>
+      <w:proofErr w:type="gramEnd"/>
+      <w:r>
+        <w:t xml:space="preserve"> </w:t>
+      </w:r>
+      <w:proofErr w:type="spellStart"/>
+      <w:r>
+        <w:t>received_quantity_id</w:t>
+      </w:r>
+      <w:proofErr w:type="spellEnd"/>
+      <w:r>
+        <w:t xml:space="preserve"> &lt; 1000</w:t>
       </w:r>
     </w:p>
     <w:p>
@@ -211,6 +378,7 @@
         </w:rPr>
         <w:t xml:space="preserve">Resetting all fields in the table: </w:t>
       </w:r>
+      <w:proofErr w:type="spellStart"/>
       <w:r>
         <w:rPr>
           <w:b/>
@@ -219,6 +387,7 @@
         </w:rPr>
         <w:t>unlocked_phones_inventory</w:t>
       </w:r>
+      <w:proofErr w:type="spellEnd"/>
       <w:r>
         <w:rPr>
           <w:b/>
@@ -232,36 +401,146 @@
       <w:pPr>
         <w:ind w:firstLine="720"/>
       </w:pPr>
-      <w:r>
-        <w:t xml:space="preserve">update </w:t>
-      </w:r>
-      <w:r>
-        <w:t>unlocked_phones</w:t>
-      </w:r>
-      <w:r>
-        <w:t>_inventory</w:t>
-      </w:r>
+      <w:proofErr w:type="gramStart"/>
+      <w:r>
+        <w:t>update</w:t>
+      </w:r>
+      <w:proofErr w:type="gramEnd"/>
+      <w:r>
+        <w:t xml:space="preserve"> </w:t>
+      </w:r>
+      <w:proofErr w:type="spellStart"/>
+      <w:r>
+        <w:t>unlocked_phones_inventory</w:t>
+      </w:r>
+      <w:proofErr w:type="spellEnd"/>
     </w:p>
     <w:p>
       <w:pPr>
         <w:ind w:left="720"/>
       </w:pPr>
       <w:r>
-        <w:t>set current_inventory = 0, sales_quantity = 0, sales_amount = 0, purchased_amount = 0, total_current_inventory = 0, total_sales_quantity = 0, total_sales_amount = 0, total_purchased_amount = 0, current_inventory_amount = 0, total_purchased_quantity = 0, purchased_quantity = 0, received_date = null</w:t>
+        <w:t xml:space="preserve">set </w:t>
+      </w:r>
+      <w:proofErr w:type="spellStart"/>
+      <w:r>
+        <w:t>current_inventory</w:t>
+      </w:r>
+      <w:proofErr w:type="spellEnd"/>
+      <w:r>
+        <w:t xml:space="preserve"> = 0, </w:t>
+      </w:r>
+      <w:proofErr w:type="spellStart"/>
+      <w:r>
+        <w:t>sales_quantity</w:t>
+      </w:r>
+      <w:proofErr w:type="spellEnd"/>
+      <w:r>
+        <w:t xml:space="preserve"> = 0, </w:t>
+      </w:r>
+      <w:proofErr w:type="spellStart"/>
+      <w:r>
+        <w:t>sales_amount</w:t>
+      </w:r>
+      <w:proofErr w:type="spellEnd"/>
+      <w:r>
+        <w:t xml:space="preserve"> = 0, </w:t>
+      </w:r>
+      <w:proofErr w:type="spellStart"/>
+      <w:r>
+        <w:t>purchased_amount</w:t>
+      </w:r>
+      <w:proofErr w:type="spellEnd"/>
+      <w:r>
+        <w:t xml:space="preserve"> = 0, </w:t>
+      </w:r>
+      <w:proofErr w:type="spellStart"/>
+      <w:r>
+        <w:t>total_current_inventory</w:t>
+      </w:r>
+      <w:proofErr w:type="spellEnd"/>
+      <w:r>
+        <w:t xml:space="preserve"> = 0, </w:t>
+      </w:r>
+      <w:proofErr w:type="spellStart"/>
+      <w:r>
+        <w:t>total_sales_quantity</w:t>
+      </w:r>
+      <w:proofErr w:type="spellEnd"/>
+      <w:r>
+        <w:t xml:space="preserve"> = 0, </w:t>
+      </w:r>
+      <w:proofErr w:type="spellStart"/>
+      <w:r>
+        <w:t>total_sales_amount</w:t>
+      </w:r>
+      <w:proofErr w:type="spellEnd"/>
+      <w:r>
+        <w:t xml:space="preserve"> = 0, </w:t>
+      </w:r>
+      <w:proofErr w:type="spellStart"/>
+      <w:r>
+        <w:t>total_purchased_amount</w:t>
+      </w:r>
+      <w:proofErr w:type="spellEnd"/>
+      <w:r>
+        <w:t xml:space="preserve"> = 0, </w:t>
+      </w:r>
+      <w:proofErr w:type="spellStart"/>
+      <w:r>
+        <w:t>current_inventory_amount</w:t>
+      </w:r>
+      <w:proofErr w:type="spellEnd"/>
+      <w:r>
+        <w:t xml:space="preserve"> = 0, </w:t>
+      </w:r>
+      <w:proofErr w:type="spellStart"/>
+      <w:r>
+        <w:t>total_purchased_quantity</w:t>
+      </w:r>
+      <w:proofErr w:type="spellEnd"/>
+      <w:r>
+        <w:t xml:space="preserve"> = 0, </w:t>
+      </w:r>
+      <w:proofErr w:type="spellStart"/>
+      <w:r>
+        <w:t>purchased_quantity</w:t>
+      </w:r>
+      <w:proofErr w:type="spellEnd"/>
+      <w:r>
+        <w:t xml:space="preserve"> = 0, </w:t>
+      </w:r>
+      <w:proofErr w:type="spellStart"/>
+      <w:r>
+        <w:t>received_date</w:t>
+      </w:r>
+      <w:proofErr w:type="spellEnd"/>
+      <w:r>
+        <w:t xml:space="preserve"> = null</w:t>
       </w:r>
     </w:p>
     <w:p>
       <w:pPr>
         <w:ind w:left="720"/>
       </w:pPr>
-      <w:r>
-        <w:t xml:space="preserve">where </w:t>
-      </w:r>
-      <w:r>
-        <w:t>unlocked_phones</w:t>
-      </w:r>
-      <w:r>
-        <w:t>_inventory_id &lt; 1000</w:t>
+      <w:proofErr w:type="gramStart"/>
+      <w:r>
+        <w:t>where</w:t>
+      </w:r>
+      <w:proofErr w:type="gramEnd"/>
+      <w:r>
+        <w:t xml:space="preserve"> </w:t>
+      </w:r>
+      <w:proofErr w:type="spellStart"/>
+      <w:r>
+        <w:t>unlocked_phone</w:t>
+      </w:r>
+      <w:r>
+        <w:t>_inventory_id</w:t>
+      </w:r>
+      <w:proofErr w:type="spellEnd"/>
+      <w:r>
+        <w:t xml:space="preserve"> &lt; 1000</w:t>
       </w:r>
     </w:p>
     <w:p>

</xml_diff>

<commit_message>
1. Added Grand Totals to the master inventory 2. Got rid of total_current_inventory, total_salees_quantity, total_sales_amount fields
</commit_message>
<xml_diff>
--- a/MySQL Queries.docx
+++ b/MySQL Queries.docx
@@ -195,30 +195,6 @@
       </w:r>
       <w:proofErr w:type="spellStart"/>
       <w:r>
-        <w:t>total_current_inventory</w:t>
-      </w:r>
-      <w:proofErr w:type="spellEnd"/>
-      <w:r>
-        <w:t xml:space="preserve"> = 0, </w:t>
-      </w:r>
-      <w:proofErr w:type="spellStart"/>
-      <w:r>
-        <w:t>total_sales_quantity</w:t>
-      </w:r>
-      <w:proofErr w:type="spellEnd"/>
-      <w:r>
-        <w:t xml:space="preserve"> = 0, </w:t>
-      </w:r>
-      <w:proofErr w:type="spellStart"/>
-      <w:r>
-        <w:t>total_sales_amount</w:t>
-      </w:r>
-      <w:proofErr w:type="spellEnd"/>
-      <w:r>
-        <w:t xml:space="preserve"> = 0, </w:t>
-      </w:r>
-      <w:proofErr w:type="spellStart"/>
-      <w:r>
         <w:t>total_purchased_amount</w:t>
       </w:r>
       <w:proofErr w:type="spellEnd"/>
@@ -328,8 +304,235 @@
       <w:pPr>
         <w:ind w:firstLine="720"/>
       </w:pPr>
+      <w:r>
+        <w:t xml:space="preserve">delete from </w:t>
+      </w:r>
+      <w:proofErr w:type="spellStart"/>
+      <w:r>
+        <w:t>phones_received_quantity</w:t>
+      </w:r>
+      <w:proofErr w:type="spellEnd"/>
+    </w:p>
+    <w:p>
+      <w:pPr>
+        <w:ind w:firstLine="720"/>
+      </w:pPr>
       <w:proofErr w:type="gramStart"/>
       <w:r>
+        <w:t>where</w:t>
+      </w:r>
+      <w:proofErr w:type="gramEnd"/>
+      <w:r>
+        <w:t xml:space="preserve"> </w:t>
+      </w:r>
+      <w:proofErr w:type="spellStart"/>
+      <w:r>
+        <w:t>received_quantity_id</w:t>
+      </w:r>
+      <w:proofErr w:type="spellEnd"/>
+      <w:r>
+        <w:t xml:space="preserve"> &lt; 1000</w:t>
+      </w:r>
+    </w:p>
+    <w:p>
+      <w:pPr>
+        <w:rPr>
+          <w:b/>
+          <w:sz w:val="28"/>
+          <w:szCs w:val="28"/>
+        </w:rPr>
+      </w:pPr>
+      <w:r>
+        <w:rPr>
+          <w:sz w:val="28"/>
+          <w:szCs w:val="28"/>
+        </w:rPr>
+        <w:t xml:space="preserve">Resetting all fields in the table: </w:t>
+      </w:r>
+      <w:proofErr w:type="spellStart"/>
+      <w:r>
+        <w:rPr>
+          <w:b/>
+          <w:sz w:val="28"/>
+          <w:szCs w:val="28"/>
+        </w:rPr>
+        <w:t>unlocked_phones_inventory</w:t>
+      </w:r>
+      <w:proofErr w:type="spellEnd"/>
+      <w:r>
+        <w:rPr>
+          <w:b/>
+          <w:sz w:val="28"/>
+          <w:szCs w:val="28"/>
+        </w:rPr>
+        <w:t>:</w:t>
+      </w:r>
+    </w:p>
+    <w:p>
+      <w:pPr>
+        <w:ind w:firstLine="720"/>
+      </w:pPr>
+      <w:proofErr w:type="gramStart"/>
+      <w:r>
+        <w:t>update</w:t>
+      </w:r>
+      <w:proofErr w:type="gramEnd"/>
+      <w:r>
+        <w:t xml:space="preserve"> </w:t>
+      </w:r>
+      <w:proofErr w:type="spellStart"/>
+      <w:r>
+        <w:t>unlocked_phones_inventory</w:t>
+      </w:r>
+      <w:proofErr w:type="spellEnd"/>
+    </w:p>
+    <w:p>
+      <w:pPr>
+        <w:ind w:left="720"/>
+      </w:pPr>
+      <w:proofErr w:type="gramStart"/>
+      <w:r>
+        <w:t>set</w:t>
+      </w:r>
+      <w:proofErr w:type="gramEnd"/>
+      <w:r>
+        <w:t xml:space="preserve"> </w:t>
+      </w:r>
+      <w:proofErr w:type="spellStart"/>
+      <w:r>
+        <w:t>current_inventory</w:t>
+      </w:r>
+      <w:proofErr w:type="spellEnd"/>
+      <w:r>
+        <w:t xml:space="preserve"> = 0, </w:t>
+      </w:r>
+      <w:proofErr w:type="spellStart"/>
+      <w:r>
+        <w:t>sales_quantity</w:t>
+      </w:r>
+      <w:proofErr w:type="spellEnd"/>
+      <w:r>
+        <w:t xml:space="preserve"> = 0, </w:t>
+      </w:r>
+      <w:proofErr w:type="spellStart"/>
+      <w:r>
+        <w:t>sales_amount</w:t>
+      </w:r>
+      <w:proofErr w:type="spellEnd"/>
+      <w:r>
+        <w:t xml:space="preserve"> = 0, </w:t>
+      </w:r>
+      <w:proofErr w:type="spellStart"/>
+      <w:r>
+        <w:t>purchased_amount</w:t>
+      </w:r>
+      <w:proofErr w:type="spellEnd"/>
+      <w:r>
+        <w:t xml:space="preserve"> = 0, </w:t>
+      </w:r>
+      <w:proofErr w:type="spellStart"/>
+      <w:r>
+        <w:t>total_purchased_amount</w:t>
+      </w:r>
+      <w:proofErr w:type="spellEnd"/>
+      <w:r>
+        <w:t xml:space="preserve"> = 0, </w:t>
+      </w:r>
+      <w:proofErr w:type="spellStart"/>
+      <w:r>
+        <w:t>current_inventory_amount</w:t>
+      </w:r>
+      <w:proofErr w:type="spellEnd"/>
+      <w:r>
+        <w:t xml:space="preserve"> = 0, </w:t>
+      </w:r>
+      <w:proofErr w:type="spellStart"/>
+      <w:r>
+        <w:t>total_purchased_quantity</w:t>
+      </w:r>
+      <w:proofErr w:type="spellEnd"/>
+      <w:r>
+        <w:t xml:space="preserve"> = 0, </w:t>
+      </w:r>
+      <w:proofErr w:type="spellStart"/>
+      <w:r>
+        <w:t>purchased_quantity</w:t>
+      </w:r>
+      <w:proofErr w:type="spellEnd"/>
+      <w:r>
+        <w:t xml:space="preserve"> = 0, </w:t>
+      </w:r>
+      <w:proofErr w:type="spellStart"/>
+      <w:r>
+        <w:t>received_date</w:t>
+      </w:r>
+      <w:proofErr w:type="spellEnd"/>
+      <w:r>
+        <w:t xml:space="preserve"> = null</w:t>
+      </w:r>
+    </w:p>
+    <w:p>
+      <w:pPr>
+        <w:ind w:left="720"/>
+      </w:pPr>
+      <w:proofErr w:type="gramStart"/>
+      <w:r>
+        <w:t>where</w:t>
+      </w:r>
+      <w:proofErr w:type="gramEnd"/>
+      <w:r>
+        <w:t xml:space="preserve"> </w:t>
+      </w:r>
+      <w:proofErr w:type="spellStart"/>
+      <w:r>
+        <w:t>unlocked_phone</w:t>
+      </w:r>
+      <w:r>
+        <w:t>_inventory_id</w:t>
+      </w:r>
+      <w:proofErr w:type="spellEnd"/>
+      <w:r>
+        <w:t xml:space="preserve"> &lt; 1000</w:t>
+      </w:r>
+    </w:p>
+    <w:p>
+      <w:pPr>
+        <w:rPr>
+          <w:sz w:val="28"/>
+          <w:szCs w:val="28"/>
+        </w:rPr>
+      </w:pPr>
+      <w:r>
+        <w:rPr>
+          <w:sz w:val="28"/>
+          <w:szCs w:val="28"/>
+        </w:rPr>
+        <w:t xml:space="preserve">Deleting all fields in the table </w:t>
+      </w:r>
+      <w:proofErr w:type="spellStart"/>
+      <w:r>
+        <w:rPr>
+          <w:b/>
+          <w:sz w:val="28"/>
+          <w:szCs w:val="28"/>
+        </w:rPr>
+        <w:t>ups_order</w:t>
+      </w:r>
+      <w:proofErr w:type="spellEnd"/>
+      <w:r>
+        <w:rPr>
+          <w:sz w:val="28"/>
+          <w:szCs w:val="28"/>
+        </w:rPr>
+        <w:t>:</w:t>
+      </w:r>
+    </w:p>
+    <w:p>
+      <w:pPr>
+        <w:ind w:firstLine="720"/>
+      </w:pPr>
+      <w:proofErr w:type="gramStart"/>
+      <w:r>
         <w:t>delete</w:t>
       </w:r>
       <w:proofErr w:type="gramEnd"/>
@@ -338,7 +541,7 @@
       </w:r>
       <w:proofErr w:type="spellStart"/>
       <w:r>
-        <w:t>phones_received_quantity</w:t>
+        <w:t>ups_order</w:t>
       </w:r>
       <w:proofErr w:type="spellEnd"/>
     </w:p>
@@ -356,7 +559,7 @@
       </w:r>
       <w:proofErr w:type="spellStart"/>
       <w:r>
-        <w:t>received_quantity_id</w:t>
+        <w:t>system_id</w:t>
       </w:r>
       <w:proofErr w:type="spellEnd"/>
       <w:r>
@@ -366,182 +569,10 @@
     <w:p>
       <w:pPr>
         <w:rPr>
-          <w:b/>
-          <w:sz w:val="28"/>
-          <w:szCs w:val="28"/>
-        </w:rPr>
-      </w:pPr>
-      <w:r>
-        <w:rPr>
-          <w:sz w:val="28"/>
-          <w:szCs w:val="28"/>
-        </w:rPr>
-        <w:t xml:space="preserve">Resetting all fields in the table: </w:t>
-      </w:r>
-      <w:proofErr w:type="spellStart"/>
-      <w:r>
-        <w:rPr>
-          <w:b/>
-          <w:sz w:val="28"/>
-          <w:szCs w:val="28"/>
-        </w:rPr>
-        <w:t>unlocked_phones_inventory</w:t>
-      </w:r>
-      <w:proofErr w:type="spellEnd"/>
-      <w:r>
-        <w:rPr>
-          <w:b/>
-          <w:sz w:val="28"/>
-          <w:szCs w:val="28"/>
-        </w:rPr>
-        <w:t>:</w:t>
-      </w:r>
-    </w:p>
-    <w:p>
-      <w:pPr>
-        <w:ind w:firstLine="720"/>
-      </w:pPr>
-      <w:proofErr w:type="gramStart"/>
-      <w:r>
-        <w:t>update</w:t>
-      </w:r>
-      <w:proofErr w:type="gramEnd"/>
-      <w:r>
-        <w:t xml:space="preserve"> </w:t>
-      </w:r>
-      <w:proofErr w:type="spellStart"/>
-      <w:r>
-        <w:t>unlocked_phones_inventory</w:t>
-      </w:r>
-      <w:proofErr w:type="spellEnd"/>
-    </w:p>
-    <w:p>
-      <w:pPr>
-        <w:ind w:left="720"/>
-      </w:pPr>
-      <w:r>
-        <w:t xml:space="preserve">set </w:t>
-      </w:r>
-      <w:proofErr w:type="spellStart"/>
-      <w:r>
-        <w:t>current_inventory</w:t>
-      </w:r>
-      <w:proofErr w:type="spellEnd"/>
-      <w:r>
-        <w:t xml:space="preserve"> = 0, </w:t>
-      </w:r>
-      <w:proofErr w:type="spellStart"/>
-      <w:r>
-        <w:t>sales_quantity</w:t>
-      </w:r>
-      <w:proofErr w:type="spellEnd"/>
-      <w:r>
-        <w:t xml:space="preserve"> = 0, </w:t>
-      </w:r>
-      <w:proofErr w:type="spellStart"/>
-      <w:r>
-        <w:t>sales_amount</w:t>
-      </w:r>
-      <w:proofErr w:type="spellEnd"/>
-      <w:r>
-        <w:t xml:space="preserve"> = 0, </w:t>
-      </w:r>
-      <w:proofErr w:type="spellStart"/>
-      <w:r>
-        <w:t>purchased_amount</w:t>
-      </w:r>
-      <w:proofErr w:type="spellEnd"/>
-      <w:r>
-        <w:t xml:space="preserve"> = 0, </w:t>
-      </w:r>
-      <w:proofErr w:type="spellStart"/>
-      <w:r>
-        <w:t>total_current_inventory</w:t>
-      </w:r>
-      <w:proofErr w:type="spellEnd"/>
-      <w:r>
-        <w:t xml:space="preserve"> = 0, </w:t>
-      </w:r>
-      <w:proofErr w:type="spellStart"/>
-      <w:r>
-        <w:t>total_sales_quantity</w:t>
-      </w:r>
-      <w:proofErr w:type="spellEnd"/>
-      <w:r>
-        <w:t xml:space="preserve"> = 0, </w:t>
-      </w:r>
-      <w:proofErr w:type="spellStart"/>
-      <w:r>
-        <w:t>total_sales_amount</w:t>
-      </w:r>
-      <w:proofErr w:type="spellEnd"/>
-      <w:r>
-        <w:t xml:space="preserve"> = 0, </w:t>
-      </w:r>
-      <w:proofErr w:type="spellStart"/>
-      <w:r>
-        <w:t>total_purchased_amount</w:t>
-      </w:r>
-      <w:proofErr w:type="spellEnd"/>
-      <w:r>
-        <w:t xml:space="preserve"> = 0, </w:t>
-      </w:r>
-      <w:proofErr w:type="spellStart"/>
-      <w:r>
-        <w:t>current_inventory_amount</w:t>
-      </w:r>
-      <w:proofErr w:type="spellEnd"/>
-      <w:r>
-        <w:t xml:space="preserve"> = 0, </w:t>
-      </w:r>
-      <w:proofErr w:type="spellStart"/>
-      <w:r>
-        <w:t>total_purchased_quantity</w:t>
-      </w:r>
-      <w:proofErr w:type="spellEnd"/>
-      <w:r>
-        <w:t xml:space="preserve"> = 0, </w:t>
-      </w:r>
-      <w:proofErr w:type="spellStart"/>
-      <w:r>
-        <w:t>purchased_quantity</w:t>
-      </w:r>
-      <w:proofErr w:type="spellEnd"/>
-      <w:r>
-        <w:t xml:space="preserve"> = 0, </w:t>
-      </w:r>
-      <w:proofErr w:type="spellStart"/>
-      <w:r>
-        <w:t>received_date</w:t>
-      </w:r>
-      <w:proofErr w:type="spellEnd"/>
-      <w:r>
-        <w:t xml:space="preserve"> = null</w:t>
-      </w:r>
-    </w:p>
-    <w:p>
-      <w:pPr>
-        <w:ind w:left="720"/>
-      </w:pPr>
-      <w:proofErr w:type="gramStart"/>
-      <w:r>
-        <w:t>where</w:t>
-      </w:r>
-      <w:proofErr w:type="gramEnd"/>
-      <w:r>
-        <w:t xml:space="preserve"> </w:t>
-      </w:r>
-      <w:proofErr w:type="spellStart"/>
-      <w:r>
-        <w:t>unlocked_phone</w:t>
-      </w:r>
-      <w:r>
-        <w:t>_inventory_id</w:t>
-      </w:r>
-      <w:proofErr w:type="spellEnd"/>
-      <w:r>
-        <w:t xml:space="preserve"> &lt; 1000</w:t>
-      </w:r>
+          <w:sz w:val="28"/>
+          <w:szCs w:val="28"/>
+        </w:rPr>
+      </w:pPr>
     </w:p>
     <w:p>
       <w:pPr>

</xml_diff>